<commit_message>
proof read for final p1
</commit_message>
<xml_diff>
--- a/IntroDataScience/Project1/Analyzing the NYC Subway Dataset Submission2.docx
+++ b/IntroDataScience/Project1/Analyzing the NYC Subway Dataset Submission2.docx
@@ -1454,48 +1454,103 @@
         <w:t xml:space="preserve">  </w:t>
       </w:r>
       <w:r>
-        <w:t>And the shapes of the two distributions look extremely similar.</w:t>
-      </w:r>
-      <w:bookmarkStart w:id="2" w:name="_GoBack"/>
+        <w:t>And the shapes of the two distr</w:t>
+      </w:r>
+      <w:r>
+        <w:t>ibutions look extremely similar:</w:t>
+      </w:r>
+    </w:p>
+    <w:p>
+      <w:pPr>
+        <w:pStyle w:val="UdacityAnswers"/>
+      </w:pPr>
+      <w:r>
+        <w:rPr>
+          <w:noProof/>
+        </w:rPr>
+        <w:drawing>
+          <wp:inline distT="0" distB="0" distL="0" distR="0" wp14:anchorId="777C7CB5" wp14:editId="36E96FA4">
+            <wp:extent cx="5480685" cy="2348865"/>
+            <wp:effectExtent l="0" t="0" r="5715" b="0"/>
+            <wp:docPr id="6" name="Picture 6" descr="Macintosh HD:Users:horsepower:Dropbox:Udacity:NanoDA:IntroDataScience:Project1:Distribution-shapes-compare.png"/>
+            <wp:cNvGraphicFramePr>
+              <a:graphicFrameLocks xmlns:a="http://schemas.openxmlformats.org/drawingml/2006/main" noChangeAspect="1"/>
+            </wp:cNvGraphicFramePr>
+            <a:graphic xmlns:a="http://schemas.openxmlformats.org/drawingml/2006/main">
+              <a:graphicData uri="http://schemas.openxmlformats.org/drawingml/2006/picture">
+                <pic:pic xmlns:pic="http://schemas.openxmlformats.org/drawingml/2006/picture">
+                  <pic:nvPicPr>
+                    <pic:cNvPr id="0" name="Picture 2" descr="Macintosh HD:Users:horsepower:Dropbox:Udacity:NanoDA:IntroDataScience:Project1:Distribution-shapes-compare.png"/>
+                    <pic:cNvPicPr>
+                      <a:picLocks noChangeAspect="1" noChangeArrowheads="1"/>
+                    </pic:cNvPicPr>
+                  </pic:nvPicPr>
+                  <pic:blipFill>
+                    <a:blip r:embed="rId9">
+                      <a:extLst>
+                        <a:ext uri="{28A0092B-C50C-407E-A947-70E740481C1C}">
+                          <a14:useLocalDpi xmlns:a14="http://schemas.microsoft.com/office/drawing/2010/main" val="0"/>
+                        </a:ext>
+                      </a:extLst>
+                    </a:blip>
+                    <a:srcRect/>
+                    <a:stretch>
+                      <a:fillRect/>
+                    </a:stretch>
+                  </pic:blipFill>
+                  <pic:spPr bwMode="auto">
+                    <a:xfrm>
+                      <a:off x="0" y="0"/>
+                      <a:ext cx="5480685" cy="2348865"/>
+                    </a:xfrm>
+                    <a:prstGeom prst="rect">
+                      <a:avLst/>
+                    </a:prstGeom>
+                    <a:noFill/>
+                    <a:ln>
+                      <a:noFill/>
+                    </a:ln>
+                  </pic:spPr>
+                </pic:pic>
+              </a:graphicData>
+            </a:graphic>
+          </wp:inline>
+        </w:drawing>
+      </w:r>
+    </w:p>
+    <w:p>
+      <w:pPr>
+        <w:pStyle w:val="UdacityAnswers"/>
+      </w:pPr>
+      <w:r>
+        <w:t xml:space="preserve">Nonetheless, the Mann Whitney U test likely resulted in rejecting the null hypothesis because the median of the two distributions are different enough that the test resulted in a statistically significant p-value. Ultimately, I conclude that the </w:t>
+      </w:r>
+      <w:r>
+        <w:t>two distributions are not identical but there are no drastic differences.</w:t>
+      </w:r>
+      <w:bookmarkStart w:id="2" w:name="h.z24p4e3rt9ik"/>
       <w:bookmarkEnd w:id="2"/>
     </w:p>
     <w:p>
       <w:pPr>
         <w:pStyle w:val="UdacityAnswers"/>
-      </w:pPr>
-    </w:p>
-    <w:p>
-      <w:pPr>
-        <w:pStyle w:val="UdacityAnswers"/>
-      </w:pPr>
-    </w:p>
-    <w:p>
-      <w:pPr>
-        <w:pStyle w:val="UdacityAnswers"/>
-      </w:pPr>
-    </w:p>
-    <w:p>
-      <w:pPr>
-        <w:keepNext/>
-        <w:spacing w:before="100" w:beforeAutospacing="1" w:after="100" w:afterAutospacing="1"/>
-        <w:outlineLvl w:val="0"/>
         <w:rPr>
           <w:rFonts w:ascii="Trebuchet MS" w:eastAsia="Times New Roman" w:hAnsi="Trebuchet MS" w:cs="Times New Roman"/>
           <w:b/>
-          <w:bCs/>
+          <w:bCs w:val="0"/>
           <w:color w:val="000000"/>
           <w:kern w:val="36"/>
           <w:sz w:val="32"/>
           <w:szCs w:val="32"/>
         </w:rPr>
       </w:pPr>
-      <w:bookmarkStart w:id="3" w:name="h.z24p4e3rt9ik"/>
+      <w:bookmarkStart w:id="3" w:name="_GoBack"/>
       <w:bookmarkEnd w:id="3"/>
       <w:r>
         <w:rPr>
           <w:rFonts w:ascii="Helvetica Neue" w:eastAsia="Times New Roman" w:hAnsi="Helvetica Neue" w:cs="Times New Roman"/>
           <w:b/>
-          <w:bCs/>
+          <w:bCs w:val="0"/>
           <w:color w:val="3D85C6"/>
           <w:kern w:val="36"/>
           <w:sz w:val="42"/>
@@ -2378,7 +2433,7 @@
                     </pic:cNvPicPr>
                   </pic:nvPicPr>
                   <pic:blipFill>
-                    <a:blip r:embed="rId9">
+                    <a:blip r:embed="rId10">
                       <a:extLst>
                         <a:ext uri="{28A0092B-C50C-407E-A947-70E740481C1C}">
                           <a14:useLocalDpi xmlns:a14="http://schemas.microsoft.com/office/drawing/2010/main" val="0"/>
@@ -2583,7 +2638,7 @@
                     </pic:cNvPicPr>
                   </pic:nvPicPr>
                   <pic:blipFill>
-                    <a:blip r:embed="rId10">
+                    <a:blip r:embed="rId11">
                       <a:extLst>
                         <a:ext uri="{28A0092B-C50C-407E-A947-70E740481C1C}">
                           <a14:useLocalDpi xmlns:a14="http://schemas.microsoft.com/office/drawing/2010/main" val="0"/>
@@ -3473,7 +3528,7 @@
                     </pic:cNvPicPr>
                   </pic:nvPicPr>
                   <pic:blipFill>
-                    <a:blip r:embed="rId11">
+                    <a:blip r:embed="rId12">
                       <a:extLst>
                         <a:ext uri="{28A0092B-C50C-407E-A947-70E740481C1C}">
                           <a14:useLocalDpi xmlns:a14="http://schemas.microsoft.com/office/drawing/2010/main" val="0"/>

</xml_diff>

<commit_message>
concluding precip & entries
</commit_message>
<xml_diff>
--- a/IntroDataScience/Project1/Analyzing the NYC Subway Dataset Submission2.docx
+++ b/IntroDataScience/Project1/Analyzing the NYC Subway Dataset Submission2.docx
@@ -4121,22 +4121,28 @@
         <w:rPr>
           <w:shd w:val="clear" w:color="auto" w:fill="FFFFFF"/>
         </w:rPr>
-        <w:t xml:space="preserve">larger negative coefficient of </w:t>
+        <w:t>larger negative coefficient of</w:t>
+      </w:r>
+      <w:r>
+        <w:rPr>
+          <w:shd w:val="clear" w:color="auto" w:fill="FFFFFF"/>
+        </w:rPr>
+        <w:t xml:space="preserve"> </w:t>
+      </w:r>
+      <w:r>
+        <w:rPr>
+          <w:shd w:val="clear" w:color="auto" w:fill="FFFFFF"/>
+        </w:rPr>
+        <w:noBreakHyphen/>
       </w:r>
       <w:bookmarkStart w:id="5" w:name="_GoBack"/>
-      <w:r>
-        <w:rPr>
-          <w:shd w:val="clear" w:color="auto" w:fill="FFFFFF"/>
-        </w:rPr>
-        <w:t>-</w:t>
-      </w:r>
+      <w:bookmarkEnd w:id="5"/>
       <w:r>
         <w:rPr>
           <w:shd w:val="clear" w:color="auto" w:fill="FFFFFF"/>
         </w:rPr>
         <w:t>95.9352</w:t>
       </w:r>
-      <w:bookmarkEnd w:id="5"/>
       <w:r>
         <w:rPr>
           <w:shd w:val="clear" w:color="auto" w:fill="FFFFFF"/>

</xml_diff>

<commit_message>
submit this version of p1
</commit_message>
<xml_diff>
--- a/IntroDataScience/Project1/Analyzing the NYC Subway Dataset Submission2.docx
+++ b/IntroDataScience/Project1/Analyzing the NYC Subway Dataset Submission2.docx
@@ -3784,13 +3784,37 @@
         <w:rPr>
           <w:shd w:val="clear" w:color="auto" w:fill="FFFFFF"/>
         </w:rPr>
-        <w:t xml:space="preserve">that is </w:t>
-      </w:r>
-      <w:r>
-        <w:rPr>
-          <w:shd w:val="clear" w:color="auto" w:fill="FFFFFF"/>
-        </w:rPr>
-        <w:t>slightly larger than the coefficient of precipi.</w:t>
+        <w:t>that ha</w:t>
+      </w:r>
+      <w:r>
+        <w:rPr>
+          <w:shd w:val="clear" w:color="auto" w:fill="FFFFFF"/>
+        </w:rPr>
+        <w:t xml:space="preserve">s </w:t>
+      </w:r>
+      <w:r>
+        <w:rPr>
+          <w:shd w:val="clear" w:color="auto" w:fill="FFFFFF"/>
+        </w:rPr>
+        <w:t xml:space="preserve">a </w:t>
+      </w:r>
+      <w:r>
+        <w:rPr>
+          <w:shd w:val="clear" w:color="auto" w:fill="FFFFFF"/>
+        </w:rPr>
+        <w:t xml:space="preserve">slightly larger </w:t>
+      </w:r>
+      <w:r>
+        <w:rPr>
+          <w:shd w:val="clear" w:color="auto" w:fill="FFFFFF"/>
+        </w:rPr>
+        <w:t xml:space="preserve">effect </w:t>
+      </w:r>
+      <w:r>
+        <w:rPr>
+          <w:shd w:val="clear" w:color="auto" w:fill="FFFFFF"/>
+        </w:rPr>
+        <w:t>than the coefficient of precipi.</w:t>
       </w:r>
     </w:p>
     <w:p>
@@ -3836,7 +3860,19 @@
         <w:rPr>
           <w:shd w:val="clear" w:color="auto" w:fill="FFFFFF"/>
         </w:rPr>
-        <w:t xml:space="preserve">better understand the relationship between the two features. </w:t>
+        <w:t>better understand the relationship between the</w:t>
+      </w:r>
+      <w:r>
+        <w:rPr>
+          <w:shd w:val="clear" w:color="auto" w:fill="FFFFFF"/>
+        </w:rPr>
+        <w:t>se</w:t>
+      </w:r>
+      <w:r>
+        <w:rPr>
+          <w:shd w:val="clear" w:color="auto" w:fill="FFFFFF"/>
+        </w:rPr>
+        <w:t xml:space="preserve"> two features. </w:t>
       </w:r>
     </w:p>
     <w:p>
@@ -3920,7 +3956,19 @@
         <w:rPr>
           <w:shd w:val="clear" w:color="auto" w:fill="FFFFFF"/>
         </w:rPr>
-        <w:t>My scatterplot showed there was a negative relationship between precipitation and hourly entries. In fact, the slope -81.73 is close to the coefficient of precipi (</w:t>
+        <w:t xml:space="preserve">My scatterplot showed there was a negative relationship between precipitation and hourly entries. </w:t>
+      </w:r>
+      <w:r>
+        <w:rPr>
+          <w:shd w:val="clear" w:color="auto" w:fill="FFFFFF"/>
+        </w:rPr>
+        <w:t>The</w:t>
+      </w:r>
+      <w:r>
+        <w:rPr>
+          <w:shd w:val="clear" w:color="auto" w:fill="FFFFFF"/>
+        </w:rPr>
+        <w:t xml:space="preserve"> slope -81.73 is close to the coefficient of precipi (</w:t>
       </w:r>
       <w:r>
         <w:rPr>
@@ -3932,16 +3980,20 @@
         <w:rPr>
           <w:shd w:val="clear" w:color="auto" w:fill="FFFFFF"/>
         </w:rPr>
-        <w:t xml:space="preserve">). </w:t>
-      </w:r>
-    </w:p>
-    <w:p>
-      <w:pPr>
-        <w:pStyle w:val="UdacityAnswers"/>
-        <w:rPr>
-          <w:shd w:val="clear" w:color="auto" w:fill="FFFFFF"/>
-        </w:rPr>
-      </w:pPr>
+        <w:t>)</w:t>
+      </w:r>
+      <w:r>
+        <w:rPr>
+          <w:shd w:val="clear" w:color="auto" w:fill="FFFFFF"/>
+        </w:rPr>
+        <w:t xml:space="preserve"> and peaks at about 12 inches</w:t>
+      </w:r>
+      <w:r>
+        <w:rPr>
+          <w:shd w:val="clear" w:color="auto" w:fill="FFFFFF"/>
+        </w:rPr>
+        <w:t xml:space="preserve">. </w:t>
+      </w:r>
       <w:r>
         <w:rPr>
           <w:shd w:val="clear" w:color="auto" w:fill="FFFFFF"/>
@@ -4040,25 +4092,171 @@
         <w:rPr>
           <w:shd w:val="clear" w:color="auto" w:fill="FFFFFF"/>
         </w:rPr>
-        <w:t xml:space="preserve"> Therefore, it is possible that rain </w:t>
-      </w:r>
-      <w:r>
-        <w:rPr>
-          <w:shd w:val="clear" w:color="auto" w:fill="FFFFFF"/>
-        </w:rPr>
-        <w:t>modifies the intercept of the line</w:t>
-      </w:r>
-      <w:r>
-        <w:rPr>
-          <w:shd w:val="clear" w:color="auto" w:fill="FFFFFF"/>
-        </w:rPr>
-        <w:t xml:space="preserve"> and as it is correlated with</w:t>
-      </w:r>
-      <w:r>
-        <w:rPr>
-          <w:shd w:val="clear" w:color="auto" w:fill="FFFFFF"/>
-        </w:rPr>
-        <w:t xml:space="preserve"> precipitation, rain alone is not a strong predictor of whether people ride the subway when it is raining. Instead, </w:t>
+        <w:t xml:space="preserve"> Therefore, it is possible that </w:t>
+      </w:r>
+      <w:r>
+        <w:rPr>
+          <w:shd w:val="clear" w:color="auto" w:fill="FFFFFF"/>
+        </w:rPr>
+        <w:t xml:space="preserve">people avoid riding the subway when there is heavy rain whereas light rain doesn’t make much difference to ridership. </w:t>
+      </w:r>
+    </w:p>
+    <w:p>
+      <w:pPr>
+        <w:pStyle w:val="UdacityAnswers"/>
+        <w:rPr>
+          <w:shd w:val="clear" w:color="auto" w:fill="FFFFFF"/>
+        </w:rPr>
+      </w:pPr>
+    </w:p>
+    <w:p>
+      <w:pPr>
+        <w:pStyle w:val="UdacityAnswers"/>
+        <w:rPr>
+          <w:shd w:val="clear" w:color="auto" w:fill="FFFFFF"/>
+        </w:rPr>
+      </w:pPr>
+      <w:r>
+        <w:rPr>
+          <w:shd w:val="clear" w:color="auto" w:fill="FFFFFF"/>
+        </w:rPr>
+        <w:t>There are many possible reasons why people ride the</w:t>
+      </w:r>
+      <w:r>
+        <w:rPr>
+          <w:shd w:val="clear" w:color="auto" w:fill="FFFFFF"/>
+        </w:rPr>
+        <w:t xml:space="preserve"> subway less when it is raining.</w:t>
+      </w:r>
+      <w:r>
+        <w:rPr>
+          <w:shd w:val="clear" w:color="auto" w:fill="FFFFFF"/>
+        </w:rPr>
+        <w:t xml:space="preserve"> </w:t>
+      </w:r>
+      <w:r>
+        <w:rPr>
+          <w:shd w:val="clear" w:color="auto" w:fill="FFFFFF"/>
+        </w:rPr>
+        <w:t>F</w:t>
+      </w:r>
+      <w:r>
+        <w:rPr>
+          <w:shd w:val="clear" w:color="auto" w:fill="FFFFFF"/>
+        </w:rPr>
+        <w:t xml:space="preserve">or example, people prefer to stay home in heavy rainy weather or they may take taxis to avoid the heavy rain altogether since riding the subway still requires people to walk outside to the subway station. </w:t>
+      </w:r>
+    </w:p>
+    <w:p>
+      <w:pPr>
+        <w:pStyle w:val="UdacityAnswers"/>
+        <w:rPr>
+          <w:shd w:val="clear" w:color="auto" w:fill="FFFFFF"/>
+        </w:rPr>
+      </w:pPr>
+    </w:p>
+    <w:p>
+      <w:pPr>
+        <w:pStyle w:val="UdacityAnswers"/>
+        <w:rPr>
+          <w:shd w:val="clear" w:color="auto" w:fill="FFFFFF"/>
+        </w:rPr>
+      </w:pPr>
+      <w:r>
+        <w:rPr>
+          <w:shd w:val="clear" w:color="auto" w:fill="FFFFFF"/>
+        </w:rPr>
+        <w:t xml:space="preserve">The positive coefficient of </w:t>
+      </w:r>
+      <w:r>
+        <w:rPr>
+          <w:shd w:val="clear" w:color="auto" w:fill="FFFFFF"/>
+        </w:rPr>
+        <w:t xml:space="preserve">rain </w:t>
+      </w:r>
+      <w:r>
+        <w:rPr>
+          <w:shd w:val="clear" w:color="auto" w:fill="FFFFFF"/>
+        </w:rPr>
+        <w:t xml:space="preserve">could be a result of rain modifying </w:t>
+      </w:r>
+      <w:r>
+        <w:rPr>
+          <w:shd w:val="clear" w:color="auto" w:fill="FFFFFF"/>
+        </w:rPr>
+        <w:t>the intercept</w:t>
+      </w:r>
+      <w:r>
+        <w:rPr>
+          <w:shd w:val="clear" w:color="auto" w:fill="FFFFFF"/>
+        </w:rPr>
+        <w:t>. Ultimately</w:t>
+      </w:r>
+      <w:r>
+        <w:rPr>
+          <w:shd w:val="clear" w:color="auto" w:fill="FFFFFF"/>
+        </w:rPr>
+        <w:t xml:space="preserve"> </w:t>
+      </w:r>
+      <w:r>
+        <w:rPr>
+          <w:shd w:val="clear" w:color="auto" w:fill="FFFFFF"/>
+        </w:rPr>
+        <w:t>b</w:t>
+      </w:r>
+      <w:r>
+        <w:rPr>
+          <w:shd w:val="clear" w:color="auto" w:fill="FFFFFF"/>
+        </w:rPr>
+        <w:t>eca</w:t>
+      </w:r>
+      <w:r>
+        <w:rPr>
+          <w:shd w:val="clear" w:color="auto" w:fill="FFFFFF"/>
+        </w:rPr>
+        <w:t>u</w:t>
+      </w:r>
+      <w:r>
+        <w:rPr>
+          <w:shd w:val="clear" w:color="auto" w:fill="FFFFFF"/>
+        </w:rPr>
+        <w:t>se</w:t>
+      </w:r>
+      <w:r>
+        <w:rPr>
+          <w:shd w:val="clear" w:color="auto" w:fill="FFFFFF"/>
+        </w:rPr>
+        <w:t xml:space="preserve"> </w:t>
+      </w:r>
+      <w:r>
+        <w:rPr>
+          <w:shd w:val="clear" w:color="auto" w:fill="FFFFFF"/>
+        </w:rPr>
+        <w:t>rain</w:t>
+      </w:r>
+      <w:r>
+        <w:rPr>
+          <w:shd w:val="clear" w:color="auto" w:fill="FFFFFF"/>
+        </w:rPr>
+        <w:t xml:space="preserve"> is correlated with</w:t>
+      </w:r>
+      <w:r>
+        <w:rPr>
+          <w:shd w:val="clear" w:color="auto" w:fill="FFFFFF"/>
+        </w:rPr>
+        <w:t xml:space="preserve"> precipitation</w:t>
+      </w:r>
+      <w:r>
+        <w:rPr>
+          <w:shd w:val="clear" w:color="auto" w:fill="FFFFFF"/>
+        </w:rPr>
+        <w:t xml:space="preserve"> and it is overly simplified as a categorical variable</w:t>
+      </w:r>
+      <w:r>
+        <w:rPr>
+          <w:shd w:val="clear" w:color="auto" w:fill="FFFFFF"/>
+        </w:rPr>
+        <w:t xml:space="preserve">, rain alone is not a strong predictor of whether people ride the subway when it is raining. Instead, </w:t>
       </w:r>
       <w:r>
         <w:rPr>
@@ -4094,19 +4292,37 @@
         <w:rPr>
           <w:shd w:val="clear" w:color="auto" w:fill="FFFFFF"/>
         </w:rPr>
-        <w:t xml:space="preserve"> is the dominant effect </w:t>
-      </w:r>
-      <w:r>
-        <w:rPr>
-          <w:shd w:val="clear" w:color="auto" w:fill="FFFFFF"/>
-        </w:rPr>
-        <w:t xml:space="preserve">(second to hour) </w:t>
-      </w:r>
-      <w:r>
-        <w:rPr>
-          <w:shd w:val="clear" w:color="auto" w:fill="FFFFFF"/>
-        </w:rPr>
-        <w:t xml:space="preserve">and the </w:t>
+        <w:t xml:space="preserve"> </w:t>
+      </w:r>
+      <w:r>
+        <w:rPr>
+          <w:shd w:val="clear" w:color="auto" w:fill="FFFFFF"/>
+        </w:rPr>
+        <w:t>has a greater</w:t>
+      </w:r>
+      <w:r>
+        <w:rPr>
+          <w:shd w:val="clear" w:color="auto" w:fill="FFFFFF"/>
+        </w:rPr>
+        <w:t xml:space="preserve"> effect </w:t>
+      </w:r>
+      <w:r>
+        <w:rPr>
+          <w:shd w:val="clear" w:color="auto" w:fill="FFFFFF"/>
+        </w:rPr>
+        <w:t xml:space="preserve">and </w:t>
+      </w:r>
+      <w:r>
+        <w:rPr>
+          <w:shd w:val="clear" w:color="auto" w:fill="FFFFFF"/>
+        </w:rPr>
+        <w:t xml:space="preserve">is </w:t>
+      </w:r>
+      <w:r>
+        <w:rPr>
+          <w:shd w:val="clear" w:color="auto" w:fill="FFFFFF"/>
+        </w:rPr>
+        <w:t xml:space="preserve">the </w:t>
       </w:r>
       <w:r>
         <w:rPr>
@@ -4130,132 +4346,41 @@
         <w:rPr>
           <w:shd w:val="clear" w:color="auto" w:fill="FFFFFF"/>
         </w:rPr>
-        <w:t xml:space="preserve"> on subway ridership, </w:t>
-      </w:r>
-    </w:p>
-    <w:p>
-      <w:pPr>
-        <w:pStyle w:val="UdacityAnswers"/>
-        <w:rPr>
-          <w:shd w:val="clear" w:color="auto" w:fill="FFFFFF"/>
-        </w:rPr>
-      </w:pPr>
-    </w:p>
-    <w:p>
-      <w:pPr>
-        <w:pStyle w:val="UdacityAnswers"/>
-        <w:rPr>
-          <w:shd w:val="clear" w:color="auto" w:fill="FFFFFF"/>
-        </w:rPr>
-      </w:pPr>
-      <w:r>
-        <w:rPr>
-          <w:shd w:val="clear" w:color="auto" w:fill="FFFFFF"/>
-        </w:rPr>
-        <w:t xml:space="preserve">There are many possible reasons why people ride the subway less when it is raining, </w:t>
-      </w:r>
-      <w:r>
-        <w:rPr>
-          <w:shd w:val="clear" w:color="auto" w:fill="FFFFFF"/>
-        </w:rPr>
-        <w:t xml:space="preserve">for example, people prefer </w:t>
-      </w:r>
-      <w:r>
-        <w:rPr>
-          <w:shd w:val="clear" w:color="auto" w:fill="FFFFFF"/>
-        </w:rPr>
-        <w:t xml:space="preserve">to stay home </w:t>
-      </w:r>
-      <w:r>
-        <w:rPr>
-          <w:shd w:val="clear" w:color="auto" w:fill="FFFFFF"/>
-        </w:rPr>
-        <w:t xml:space="preserve">in </w:t>
-      </w:r>
-      <w:r>
-        <w:rPr>
-          <w:shd w:val="clear" w:color="auto" w:fill="FFFFFF"/>
-        </w:rPr>
-        <w:t xml:space="preserve">heavy </w:t>
-      </w:r>
-      <w:bookmarkStart w:id="5" w:name="_GoBack"/>
-      <w:bookmarkEnd w:id="5"/>
-      <w:r>
-        <w:rPr>
-          <w:shd w:val="clear" w:color="auto" w:fill="FFFFFF"/>
-        </w:rPr>
-        <w:t xml:space="preserve">rainy weather </w:t>
-      </w:r>
-      <w:r>
-        <w:rPr>
-          <w:shd w:val="clear" w:color="auto" w:fill="FFFFFF"/>
-        </w:rPr>
-        <w:t xml:space="preserve">or they may take taxis to avoid the </w:t>
-      </w:r>
-      <w:r>
-        <w:rPr>
-          <w:shd w:val="clear" w:color="auto" w:fill="FFFFFF"/>
-        </w:rPr>
-        <w:t xml:space="preserve">heavy </w:t>
-      </w:r>
-      <w:r>
-        <w:rPr>
-          <w:shd w:val="clear" w:color="auto" w:fill="FFFFFF"/>
-        </w:rPr>
-        <w:t xml:space="preserve">rain altogether since riding the subway still requires people to walk outside to the subway station. </w:t>
-      </w:r>
-    </w:p>
-    <w:p>
-      <w:pPr>
-        <w:pStyle w:val="UdacityAnswers"/>
-        <w:rPr>
-          <w:shd w:val="clear" w:color="auto" w:fill="FFFFFF"/>
-        </w:rPr>
-      </w:pPr>
-    </w:p>
-    <w:p>
-      <w:pPr>
-        <w:spacing w:line="480" w:lineRule="auto"/>
-        <w:rPr>
-          <w:rFonts w:ascii="Helvetica Neue" w:hAnsi="Helvetica Neue" w:cs="Times New Roman"/>
-          <w:color w:val="95B3D7" w:themeColor="accent1" w:themeTint="99"/>
-          <w:sz w:val="20"/>
-          <w:szCs w:val="20"/>
-          <w:shd w:val="clear" w:color="auto" w:fill="FFFFFF"/>
-        </w:rPr>
-      </w:pPr>
-    </w:p>
-    <w:p>
-      <w:pPr>
-        <w:spacing w:line="480" w:lineRule="auto"/>
-        <w:rPr>
-          <w:rFonts w:ascii="Arial" w:hAnsi="Arial" w:cs="Times New Roman"/>
-          <w:color w:val="95B3D7" w:themeColor="accent1" w:themeTint="99"/>
-          <w:sz w:val="22"/>
-          <w:szCs w:val="22"/>
-        </w:rPr>
-      </w:pPr>
-    </w:p>
-    <w:p>
-      <w:pPr>
-        <w:keepNext/>
-        <w:spacing w:before="100" w:beforeAutospacing="1" w:after="100" w:afterAutospacing="1"/>
-        <w:outlineLvl w:val="0"/>
+        <w:t xml:space="preserve"> on subway ridership. And the effect of rain and precipitation is dwarfed by </w:t>
+      </w:r>
+      <w:r>
+        <w:rPr>
+          <w:shd w:val="clear" w:color="auto" w:fill="FFFFFF"/>
+        </w:rPr>
+        <w:t>hour, which</w:t>
+      </w:r>
+      <w:r>
+        <w:rPr>
+          <w:shd w:val="clear" w:color="auto" w:fill="FFFFFF"/>
+        </w:rPr>
+        <w:t xml:space="preserve"> is the greatest predictor of subway ridership.</w:t>
+      </w:r>
+    </w:p>
+    <w:p>
+      <w:pPr>
+        <w:pStyle w:val="UdacityAnswers"/>
         <w:rPr>
           <w:rFonts w:ascii="Trebuchet MS" w:eastAsia="Times New Roman" w:hAnsi="Trebuchet MS" w:cs="Times New Roman"/>
           <w:b/>
-          <w:bCs/>
+          <w:bCs w:val="0"/>
           <w:color w:val="000000"/>
           <w:kern w:val="36"/>
           <w:sz w:val="32"/>
           <w:szCs w:val="32"/>
         </w:rPr>
       </w:pPr>
+      <w:bookmarkStart w:id="5" w:name="_GoBack"/>
+      <w:bookmarkEnd w:id="5"/>
       <w:r>
         <w:rPr>
           <w:rFonts w:ascii="Helvetica Neue" w:eastAsia="Times New Roman" w:hAnsi="Helvetica Neue" w:cs="Times New Roman"/>
           <w:b/>
-          <w:bCs/>
+          <w:bCs w:val="0"/>
           <w:color w:val="3D85C6"/>
           <w:kern w:val="36"/>
           <w:sz w:val="42"/>

</xml_diff>